<commit_message>
work in progress for PID
</commit_message>
<xml_diff>
--- a/Thoughts.docx
+++ b/Thoughts.docx
@@ -77,15 +77,7 @@
         <w:t>Have two separate errors, M1 error and M2 error. Track angle using that</w:t>
       </w:r>
       <w:r>
-        <w:t xml:space="preserve">. Angle in </w:t>
-      </w:r>
-      <w:proofErr w:type="gramStart"/>
-      <w:r>
-        <w:t>rad</w:t>
-      </w:r>
-      <w:proofErr w:type="gramEnd"/>
-      <w:r>
-        <w:t xml:space="preserve"> = (</w:t>
+        <w:t>. Angle in rad = (</w:t>
       </w:r>
       <w:proofErr w:type="spellStart"/>
       <w:r>
@@ -130,6 +122,18 @@
     </w:p>
     <w:p>
       <w:pPr>
+        <w:pStyle w:val="ListParagraph"/>
+        <w:numPr>
+          <w:ilvl w:val="0"/>
+          <w:numId w:val="2"/>
+        </w:numPr>
+      </w:pPr>
+      <w:r>
+        <w:t>1/2 * (V1 + V2) = v</w:t>
+      </w:r>
+    </w:p>
+    <w:p>
+      <w:pPr>
         <w:pStyle w:val="Heading2"/>
       </w:pPr>
       <w:r>
@@ -158,6 +162,54 @@
       </w:pPr>
       <w:r>
         <w:t>Accumulate error</w:t>
+      </w:r>
+    </w:p>
+    <w:p>
+      <w:pPr>
+        <w:pStyle w:val="ListParagraph"/>
+        <w:numPr>
+          <w:ilvl w:val="0"/>
+          <w:numId w:val="1"/>
+        </w:numPr>
+      </w:pPr>
+      <w:r>
+        <w:t>Calculate angle adjustment speed and time/distance left adjustment speed separately</w:t>
+      </w:r>
+    </w:p>
+    <w:p>
+      <w:pPr>
+        <w:pStyle w:val="ListParagraph"/>
+        <w:numPr>
+          <w:ilvl w:val="0"/>
+          <w:numId w:val="1"/>
+        </w:numPr>
+      </w:pPr>
+      <w:r>
+        <w:t>Set target point for angle adjustment to a point in line with real point, but far off in distance, to avoid sharp turns as you approach the actual target points. Only for use in steering use correction</w:t>
+      </w:r>
+    </w:p>
+    <w:p>
+      <w:pPr>
+        <w:pStyle w:val="ListParagraph"/>
+        <w:numPr>
+          <w:ilvl w:val="0"/>
+          <w:numId w:val="1"/>
+        </w:numPr>
+      </w:pPr>
+      <w:r>
+        <w:t>Velocity will be controlled based on some time component (regarding Target Time)</w:t>
+      </w:r>
+    </w:p>
+    <w:p>
+      <w:pPr>
+        <w:pStyle w:val="ListParagraph"/>
+        <w:numPr>
+          <w:ilvl w:val="0"/>
+          <w:numId w:val="1"/>
+        </w:numPr>
+      </w:pPr>
+      <w:r>
+        <w:t>Angle error will cause a velocity differential between m1 and m2.</w:t>
       </w:r>
     </w:p>
     <w:p>

</xml_diff>